<commit_message>
Update Bug 2 - Incorrect fine amount levied.docx
</commit_message>
<xml_diff>
--- a/debug_logs/Bug 2 - Incorrect fine amount levied.docx
+++ b/debug_logs/Bug 2 - Incorrect fine amount levied.docx
@@ -741,6 +741,45 @@
     </w:tbl>
     <w:p/>
     <w:p/>
+    <w:p>
+      <w:r>
+        <w:drawing>
+          <wp:inline distT="0" distB="0" distL="0" distR="0" wp14:anchorId="43F0197E" wp14:editId="6D0ECEF6">
+            <wp:extent cx="2753109" cy="2905530"/>
+            <wp:effectExtent l="0" t="0" r="9525" b="9525"/>
+            <wp:docPr id="1" name="Picture 1"/>
+            <wp:cNvGraphicFramePr>
+              <a:graphicFrameLocks xmlns:a="http://schemas.openxmlformats.org/drawingml/2006/main" noChangeAspect="1"/>
+            </wp:cNvGraphicFramePr>
+            <a:graphic xmlns:a="http://schemas.openxmlformats.org/drawingml/2006/main">
+              <a:graphicData uri="http://schemas.openxmlformats.org/drawingml/2006/picture">
+                <pic:pic xmlns:pic="http://schemas.openxmlformats.org/drawingml/2006/picture">
+                  <pic:nvPicPr>
+                    <pic:cNvPr id="1" name=""/>
+                    <pic:cNvPicPr/>
+                  </pic:nvPicPr>
+                  <pic:blipFill>
+                    <a:blip r:embed="rId10"/>
+                    <a:stretch>
+                      <a:fillRect/>
+                    </a:stretch>
+                  </pic:blipFill>
+                  <pic:spPr>
+                    <a:xfrm>
+                      <a:off x="0" y="0"/>
+                      <a:ext cx="2753109" cy="2905530"/>
+                    </a:xfrm>
+                    <a:prstGeom prst="rect">
+                      <a:avLst/>
+                    </a:prstGeom>
+                  </pic:spPr>
+                </pic:pic>
+              </a:graphicData>
+            </a:graphic>
+          </wp:inline>
+        </w:drawing>
+      </w:r>
+    </w:p>
     <w:p/>
     <w:p>
       <w:pPr>
@@ -1216,9 +1255,9 @@
     <w:p/>
     <w:p/>
     <w:sectPr>
-      <w:headerReference w:type="default" r:id="rId10"/>
-      <w:footerReference w:type="default" r:id="rId11"/>
-      <w:footerReference w:type="first" r:id="rId12"/>
+      <w:headerReference w:type="default" r:id="rId11"/>
+      <w:footerReference w:type="default" r:id="rId12"/>
+      <w:footerReference w:type="first" r:id="rId13"/>
       <w:pgSz w:w="11906" w:h="16838"/>
       <w:pgMar w:top="1440" w:right="1440" w:bottom="1440" w:left="1440" w:header="708" w:footer="708" w:gutter="0"/>
       <w:cols w:space="708"/>
@@ -2885,8 +2924,8 @@
     <w:compatSetting w:name="useWord2013TrackBottomHyphenation" w:uri="http://schemas.microsoft.com/office/word" w:val="0"/>
   </w:compat>
   <w:rsids>
-    <w:rsidRoot w:val="00901514"/>
-    <w:rsid w:val="00901514"/>
+    <w:rsidRoot w:val="00A34640"/>
+    <w:rsid w:val="00A34640"/>
   </w:rsids>
   <m:mathPr>
     <m:mathFont m:val="Cambria Math"/>

</xml_diff>